<commit_message>
[EDIT] Makalah - complete with surat ijin dan keterangan balasan dari lokasi penelitian - fix typo, formatting, and heading list
</commit_message>
<xml_diff>
--- a/wk15/reservation/template/final/doc/SURAT_KETERANGAN_v1.docx
+++ b/wk15/reservation/template/final/doc/SURAT_KETERANGAN_v1.docx
@@ -22,8 +22,6 @@
         </w:rPr>
         <w:t>SURAT KETERANGAN</w:t>
       </w:r>
-      <w:bookmarkStart w:id="0" w:name="_GoBack"/>
-      <w:bookmarkEnd w:id="0"/>
     </w:p>
     <w:p>
       <w:pPr>
@@ -50,103 +48,7 @@
           <w:rFonts w:ascii="Times New Roman" w:hAnsi="Times New Roman" w:cs="Times New Roman"/>
           <w:sz w:val="24"/>
         </w:rPr>
-        <w:t xml:space="preserve">Yang </w:t>
-      </w:r>
-      <w:proofErr w:type="spellStart"/>
-      <w:r>
-        <w:rPr>
-          <w:rFonts w:ascii="Times New Roman" w:hAnsi="Times New Roman" w:cs="Times New Roman"/>
-          <w:sz w:val="24"/>
-        </w:rPr>
-        <w:t>bertanda</w:t>
-      </w:r>
-      <w:proofErr w:type="spellEnd"/>
-      <w:r>
-        <w:rPr>
-          <w:rFonts w:ascii="Times New Roman" w:hAnsi="Times New Roman" w:cs="Times New Roman"/>
-          <w:sz w:val="24"/>
-        </w:rPr>
-        <w:t xml:space="preserve"> </w:t>
-      </w:r>
-      <w:proofErr w:type="spellStart"/>
-      <w:r>
-        <w:rPr>
-          <w:rFonts w:ascii="Times New Roman" w:hAnsi="Times New Roman" w:cs="Times New Roman"/>
-          <w:sz w:val="24"/>
-        </w:rPr>
-        <w:t>tangan</w:t>
-      </w:r>
-      <w:proofErr w:type="spellEnd"/>
-      <w:r>
-        <w:rPr>
-          <w:rFonts w:ascii="Times New Roman" w:hAnsi="Times New Roman" w:cs="Times New Roman"/>
-          <w:sz w:val="24"/>
-        </w:rPr>
-        <w:t xml:space="preserve"> di </w:t>
-      </w:r>
-      <w:proofErr w:type="spellStart"/>
-      <w:r>
-        <w:rPr>
-          <w:rFonts w:ascii="Times New Roman" w:hAnsi="Times New Roman" w:cs="Times New Roman"/>
-          <w:sz w:val="24"/>
-        </w:rPr>
-        <w:t>bawah</w:t>
-      </w:r>
-      <w:proofErr w:type="spellEnd"/>
-      <w:r>
-        <w:rPr>
-          <w:rFonts w:ascii="Times New Roman" w:hAnsi="Times New Roman" w:cs="Times New Roman"/>
-          <w:sz w:val="24"/>
-        </w:rPr>
-        <w:t xml:space="preserve"> </w:t>
-      </w:r>
-      <w:proofErr w:type="spellStart"/>
-      <w:r>
-        <w:rPr>
-          <w:rFonts w:ascii="Times New Roman" w:hAnsi="Times New Roman" w:cs="Times New Roman"/>
-          <w:sz w:val="24"/>
-        </w:rPr>
-        <w:t>ini</w:t>
-      </w:r>
-      <w:proofErr w:type="spellEnd"/>
-      <w:r>
-        <w:rPr>
-          <w:rFonts w:ascii="Times New Roman" w:hAnsi="Times New Roman" w:cs="Times New Roman"/>
-          <w:sz w:val="24"/>
-        </w:rPr>
-        <w:t xml:space="preserve"> </w:t>
-      </w:r>
-      <w:proofErr w:type="spellStart"/>
-      <w:r>
-        <w:rPr>
-          <w:rFonts w:ascii="Times New Roman" w:hAnsi="Times New Roman" w:cs="Times New Roman"/>
-          <w:sz w:val="24"/>
-        </w:rPr>
-        <w:t>atas</w:t>
-      </w:r>
-      <w:proofErr w:type="spellEnd"/>
-      <w:r>
-        <w:rPr>
-          <w:rFonts w:ascii="Times New Roman" w:hAnsi="Times New Roman" w:cs="Times New Roman"/>
-          <w:sz w:val="24"/>
-        </w:rPr>
-        <w:t xml:space="preserve"> </w:t>
-      </w:r>
-      <w:proofErr w:type="spellStart"/>
-      <w:r>
-        <w:rPr>
-          <w:rFonts w:ascii="Times New Roman" w:hAnsi="Times New Roman" w:cs="Times New Roman"/>
-          <w:sz w:val="24"/>
-        </w:rPr>
-        <w:t>nama</w:t>
-      </w:r>
-      <w:proofErr w:type="spellEnd"/>
-      <w:r>
-        <w:rPr>
-          <w:rFonts w:ascii="Times New Roman" w:hAnsi="Times New Roman" w:cs="Times New Roman"/>
-          <w:sz w:val="24"/>
-        </w:rPr>
-        <w:t xml:space="preserve"> </w:t>
+        <w:t xml:space="preserve">Yang bertanda tangan di bawah ini atas nama </w:t>
       </w:r>
       <w:r>
         <w:rPr>
@@ -160,17 +62,8 @@
           <w:rFonts w:ascii="Times New Roman" w:hAnsi="Times New Roman" w:cs="Times New Roman"/>
           <w:sz w:val="24"/>
         </w:rPr>
-        <w:t xml:space="preserve"> Ibis </w:t>
-      </w:r>
-      <w:proofErr w:type="gramStart"/>
-      <w:r>
-        <w:rPr>
-          <w:rFonts w:ascii="Times New Roman" w:hAnsi="Times New Roman" w:cs="Times New Roman"/>
-          <w:sz w:val="24"/>
-        </w:rPr>
-        <w:t>Hotel :</w:t>
-      </w:r>
-      <w:proofErr w:type="gramEnd"/>
+        <w:t xml:space="preserve"> Ibis Hotel :</w:t>
+      </w:r>
     </w:p>
     <w:p>
       <w:pPr>
@@ -210,6 +103,43 @@
         </w:rPr>
         <w:t xml:space="preserve"> </w:t>
       </w:r>
+      <w:r>
+        <w:rPr>
+          <w:rFonts w:ascii="Times New Roman" w:hAnsi="Times New Roman" w:cs="Times New Roman"/>
+          <w:sz w:val="24"/>
+        </w:rPr>
+        <w:t xml:space="preserve">Muhammad </w:t>
+      </w:r>
+      <w:r>
+        <w:rPr>
+          <w:rFonts w:ascii="Times New Roman" w:hAnsi="Times New Roman" w:cs="Times New Roman"/>
+          <w:sz w:val="24"/>
+        </w:rPr>
+        <w:t>N</w:t>
+      </w:r>
+      <w:bookmarkStart w:id="0" w:name="_GoBack"/>
+      <w:bookmarkEnd w:id="0"/>
+      <w:r>
+        <w:rPr>
+          <w:rFonts w:ascii="Times New Roman" w:hAnsi="Times New Roman" w:cs="Times New Roman"/>
+          <w:sz w:val="24"/>
+        </w:rPr>
+        <w:t xml:space="preserve">ur </w:t>
+      </w:r>
+      <w:r>
+        <w:rPr>
+          <w:rFonts w:ascii="Times New Roman" w:hAnsi="Times New Roman" w:cs="Times New Roman"/>
+          <w:sz w:val="24"/>
+        </w:rPr>
+        <w:t>A</w:t>
+      </w:r>
+      <w:r>
+        <w:rPr>
+          <w:rFonts w:ascii="Times New Roman" w:hAnsi="Times New Roman" w:cs="Times New Roman"/>
+          <w:sz w:val="24"/>
+        </w:rPr>
+        <w:t>nbiya</w:t>
+      </w:r>
     </w:p>
     <w:p>
       <w:pPr>
@@ -220,7 +150,6 @@
           <w:sz w:val="24"/>
         </w:rPr>
       </w:pPr>
-      <w:proofErr w:type="spellStart"/>
       <w:r>
         <w:rPr>
           <w:rFonts w:ascii="Times New Roman" w:hAnsi="Times New Roman" w:cs="Times New Roman"/>
@@ -228,7 +157,6 @@
         </w:rPr>
         <w:t>Jabatan</w:t>
       </w:r>
-      <w:proofErr w:type="spellEnd"/>
       <w:r>
         <w:rPr>
           <w:rFonts w:ascii="Times New Roman" w:hAnsi="Times New Roman" w:cs="Times New Roman"/>
@@ -261,7 +189,6 @@
           <w:sz w:val="24"/>
         </w:rPr>
       </w:pPr>
-      <w:proofErr w:type="spellStart"/>
       <w:r>
         <w:rPr>
           <w:rFonts w:ascii="Times New Roman" w:hAnsi="Times New Roman" w:cs="Times New Roman"/>
@@ -269,7 +196,6 @@
         </w:rPr>
         <w:t>Alamat</w:t>
       </w:r>
-      <w:proofErr w:type="spellEnd"/>
       <w:r>
         <w:rPr>
           <w:rFonts w:ascii="Times New Roman" w:hAnsi="Times New Roman" w:cs="Times New Roman"/>
@@ -293,55 +219,7 @@
           <w:rFonts w:ascii="Times New Roman" w:hAnsi="Times New Roman" w:cs="Times New Roman"/>
           <w:sz w:val="24"/>
         </w:rPr>
-        <w:t xml:space="preserve">Jl. </w:t>
-      </w:r>
-      <w:proofErr w:type="spellStart"/>
-      <w:r>
-        <w:rPr>
-          <w:rFonts w:ascii="Times New Roman" w:hAnsi="Times New Roman" w:cs="Times New Roman"/>
-          <w:sz w:val="24"/>
-        </w:rPr>
-        <w:t>Gatot</w:t>
-      </w:r>
-      <w:proofErr w:type="spellEnd"/>
-      <w:r>
-        <w:rPr>
-          <w:rFonts w:ascii="Times New Roman" w:hAnsi="Times New Roman" w:cs="Times New Roman"/>
-          <w:sz w:val="24"/>
-        </w:rPr>
-        <w:t xml:space="preserve"> </w:t>
-      </w:r>
-      <w:proofErr w:type="spellStart"/>
-      <w:r>
-        <w:rPr>
-          <w:rFonts w:ascii="Times New Roman" w:hAnsi="Times New Roman" w:cs="Times New Roman"/>
-          <w:sz w:val="24"/>
-        </w:rPr>
-        <w:t>Subroto</w:t>
-      </w:r>
-      <w:proofErr w:type="spellEnd"/>
-      <w:r>
-        <w:rPr>
-          <w:rFonts w:ascii="Times New Roman" w:hAnsi="Times New Roman" w:cs="Times New Roman"/>
-          <w:sz w:val="24"/>
-        </w:rPr>
-        <w:t xml:space="preserve"> No 289, </w:t>
-      </w:r>
-      <w:proofErr w:type="spellStart"/>
-      <w:r>
-        <w:rPr>
-          <w:rFonts w:ascii="Times New Roman" w:hAnsi="Times New Roman" w:cs="Times New Roman"/>
-          <w:sz w:val="24"/>
-        </w:rPr>
-        <w:t>Pusat</w:t>
-      </w:r>
-      <w:proofErr w:type="spellEnd"/>
-      <w:r>
-        <w:rPr>
-          <w:rFonts w:ascii="Times New Roman" w:hAnsi="Times New Roman" w:cs="Times New Roman"/>
-          <w:sz w:val="24"/>
-        </w:rPr>
-        <w:t xml:space="preserve"> Kota Bandung, Bandung, Indonesia, 40273</w:t>
+        <w:t>Jl. Gatot Subroto No 289, Pusat Kota Bandung, Bandung, Indonesia, 40273</w:t>
       </w:r>
     </w:p>
     <w:p>
@@ -363,136 +241,13 @@
           <w:sz w:val="24"/>
         </w:rPr>
       </w:pPr>
-      <w:proofErr w:type="spellStart"/>
-      <w:r>
-        <w:rPr>
-          <w:rFonts w:ascii="Times New Roman" w:hAnsi="Times New Roman" w:cs="Times New Roman"/>
-          <w:sz w:val="24"/>
-        </w:rPr>
-        <w:t>Membenarkan</w:t>
-      </w:r>
-      <w:proofErr w:type="spellEnd"/>
-      <w:r>
-        <w:rPr>
-          <w:rFonts w:ascii="Times New Roman" w:hAnsi="Times New Roman" w:cs="Times New Roman"/>
-          <w:sz w:val="24"/>
-        </w:rPr>
-        <w:t xml:space="preserve"> </w:t>
-      </w:r>
-      <w:proofErr w:type="spellStart"/>
-      <w:r>
-        <w:rPr>
-          <w:rFonts w:ascii="Times New Roman" w:hAnsi="Times New Roman" w:cs="Times New Roman"/>
-          <w:sz w:val="24"/>
-        </w:rPr>
-        <w:t>bahwa</w:t>
-      </w:r>
-      <w:proofErr w:type="spellEnd"/>
-      <w:r>
-        <w:rPr>
-          <w:rFonts w:ascii="Times New Roman" w:hAnsi="Times New Roman" w:cs="Times New Roman"/>
-          <w:sz w:val="24"/>
-        </w:rPr>
-        <w:t xml:space="preserve"> yang </w:t>
-      </w:r>
-      <w:proofErr w:type="spellStart"/>
-      <w:r>
-        <w:rPr>
-          <w:rFonts w:ascii="Times New Roman" w:hAnsi="Times New Roman" w:cs="Times New Roman"/>
-          <w:sz w:val="24"/>
-        </w:rPr>
-        <w:t>namanya</w:t>
-      </w:r>
-      <w:proofErr w:type="spellEnd"/>
-      <w:r>
-        <w:rPr>
-          <w:rFonts w:ascii="Times New Roman" w:hAnsi="Times New Roman" w:cs="Times New Roman"/>
-          <w:sz w:val="24"/>
-        </w:rPr>
-        <w:t xml:space="preserve"> </w:t>
-      </w:r>
-      <w:proofErr w:type="spellStart"/>
-      <w:r>
-        <w:rPr>
-          <w:rFonts w:ascii="Times New Roman" w:hAnsi="Times New Roman" w:cs="Times New Roman"/>
-          <w:sz w:val="24"/>
-        </w:rPr>
-        <w:t>tercantum</w:t>
-      </w:r>
-      <w:proofErr w:type="spellEnd"/>
-      <w:r>
-        <w:rPr>
-          <w:rFonts w:ascii="Times New Roman" w:hAnsi="Times New Roman" w:cs="Times New Roman"/>
-          <w:sz w:val="24"/>
-        </w:rPr>
-        <w:t xml:space="preserve"> di </w:t>
-      </w:r>
-      <w:proofErr w:type="spellStart"/>
-      <w:r>
-        <w:rPr>
-          <w:rFonts w:ascii="Times New Roman" w:hAnsi="Times New Roman" w:cs="Times New Roman"/>
-          <w:sz w:val="24"/>
-        </w:rPr>
-        <w:t>bawah</w:t>
-      </w:r>
-      <w:proofErr w:type="spellEnd"/>
-      <w:r>
-        <w:rPr>
-          <w:rFonts w:ascii="Times New Roman" w:hAnsi="Times New Roman" w:cs="Times New Roman"/>
-          <w:sz w:val="24"/>
-        </w:rPr>
-        <w:t xml:space="preserve"> </w:t>
-      </w:r>
-      <w:proofErr w:type="spellStart"/>
-      <w:r>
-        <w:rPr>
-          <w:rFonts w:ascii="Times New Roman" w:hAnsi="Times New Roman" w:cs="Times New Roman"/>
-          <w:sz w:val="24"/>
-        </w:rPr>
-        <w:t>ini</w:t>
-      </w:r>
-      <w:proofErr w:type="spellEnd"/>
-      <w:r>
-        <w:rPr>
-          <w:rFonts w:ascii="Times New Roman" w:hAnsi="Times New Roman" w:cs="Times New Roman"/>
-          <w:sz w:val="24"/>
-        </w:rPr>
-        <w:t xml:space="preserve"> </w:t>
-      </w:r>
-      <w:proofErr w:type="spellStart"/>
-      <w:r>
-        <w:rPr>
-          <w:rFonts w:ascii="Times New Roman" w:hAnsi="Times New Roman" w:cs="Times New Roman"/>
-          <w:sz w:val="24"/>
-        </w:rPr>
-        <w:t>mewakili</w:t>
-      </w:r>
-      <w:proofErr w:type="spellEnd"/>
-      <w:r>
-        <w:rPr>
-          <w:rFonts w:ascii="Times New Roman" w:hAnsi="Times New Roman" w:cs="Times New Roman"/>
-          <w:sz w:val="24"/>
-        </w:rPr>
-        <w:t xml:space="preserve"> </w:t>
-      </w:r>
-      <w:proofErr w:type="spellStart"/>
-      <w:proofErr w:type="gramStart"/>
-      <w:r>
-        <w:rPr>
-          <w:rFonts w:ascii="Times New Roman" w:hAnsi="Times New Roman" w:cs="Times New Roman"/>
-          <w:sz w:val="24"/>
-        </w:rPr>
-        <w:t>kelompok</w:t>
-      </w:r>
-      <w:proofErr w:type="spellEnd"/>
-      <w:r>
-        <w:rPr>
-          <w:rFonts w:ascii="Times New Roman" w:hAnsi="Times New Roman" w:cs="Times New Roman"/>
-          <w:sz w:val="24"/>
-        </w:rPr>
-        <w:t xml:space="preserve"> :</w:t>
-      </w:r>
-      <w:proofErr w:type="gramEnd"/>
+      <w:r>
+        <w:rPr>
+          <w:rFonts w:ascii="Times New Roman" w:hAnsi="Times New Roman" w:cs="Times New Roman"/>
+          <w:sz w:val="24"/>
+        </w:rPr>
+        <w:t>Membenarkan bahwa yang namanya tercantum di bawah ini mewakili kelompok :</w:t>
+      </w:r>
     </w:p>
     <w:p>
       <w:pPr>
@@ -530,17 +285,8 @@
           <w:rFonts w:ascii="Times New Roman" w:hAnsi="Times New Roman" w:cs="Times New Roman"/>
           <w:sz w:val="24"/>
         </w:rPr>
-        <w:t xml:space="preserve"> Aditya </w:t>
-      </w:r>
-      <w:proofErr w:type="spellStart"/>
-      <w:r>
-        <w:rPr>
-          <w:rFonts w:ascii="Times New Roman" w:hAnsi="Times New Roman" w:cs="Times New Roman"/>
-          <w:sz w:val="24"/>
-        </w:rPr>
-        <w:t>Nugraha</w:t>
-      </w:r>
-      <w:proofErr w:type="spellEnd"/>
+        <w:t xml:space="preserve"> Aditya Nugraha</w:t>
+      </w:r>
     </w:p>
     <w:p>
       <w:pPr>
@@ -590,63 +336,20 @@
           <w:sz w:val="24"/>
         </w:rPr>
       </w:pPr>
-      <w:proofErr w:type="spellStart"/>
-      <w:r>
-        <w:rPr>
-          <w:rFonts w:ascii="Times New Roman" w:hAnsi="Times New Roman" w:cs="Times New Roman"/>
-          <w:sz w:val="24"/>
-        </w:rPr>
-        <w:t>Mahasiswa</w:t>
-      </w:r>
-      <w:proofErr w:type="spellEnd"/>
-      <w:r>
-        <w:rPr>
-          <w:rFonts w:ascii="Times New Roman" w:hAnsi="Times New Roman" w:cs="Times New Roman"/>
-          <w:sz w:val="24"/>
-        </w:rPr>
-        <w:t xml:space="preserve"> </w:t>
-      </w:r>
-      <w:proofErr w:type="spellStart"/>
-      <w:r>
-        <w:rPr>
-          <w:rFonts w:ascii="Times New Roman" w:hAnsi="Times New Roman" w:cs="Times New Roman"/>
-          <w:sz w:val="24"/>
-        </w:rPr>
-        <w:t>Jurusan</w:t>
-      </w:r>
-      <w:proofErr w:type="spellEnd"/>
-      <w:r>
-        <w:rPr>
-          <w:rFonts w:ascii="Times New Roman" w:hAnsi="Times New Roman" w:cs="Times New Roman"/>
-          <w:sz w:val="24"/>
-        </w:rPr>
-        <w:t xml:space="preserve"> </w:t>
-      </w:r>
-      <w:proofErr w:type="spellStart"/>
-      <w:r>
-        <w:rPr>
-          <w:rFonts w:ascii="Times New Roman" w:hAnsi="Times New Roman" w:cs="Times New Roman"/>
-          <w:sz w:val="24"/>
-        </w:rPr>
-        <w:t>Teknik</w:t>
-      </w:r>
-      <w:proofErr w:type="spellEnd"/>
-      <w:r>
-        <w:rPr>
-          <w:rFonts w:ascii="Times New Roman" w:hAnsi="Times New Roman" w:cs="Times New Roman"/>
-          <w:sz w:val="24"/>
-        </w:rPr>
-        <w:t xml:space="preserve"> </w:t>
-      </w:r>
-      <w:proofErr w:type="spellStart"/>
-      <w:r>
-        <w:rPr>
-          <w:rFonts w:ascii="Times New Roman" w:hAnsi="Times New Roman" w:cs="Times New Roman"/>
-          <w:sz w:val="24"/>
-        </w:rPr>
-        <w:t>Informatika</w:t>
-      </w:r>
-      <w:proofErr w:type="spellEnd"/>
+      <w:r>
+        <w:rPr>
+          <w:rFonts w:ascii="Times New Roman" w:hAnsi="Times New Roman" w:cs="Times New Roman"/>
+          <w:sz w:val="24"/>
+        </w:rPr>
+        <w:t xml:space="preserve">Mahasiswa Jurusan Teknik Informatika, Fakultas Ilmu dan Teknik Komputer, Universitas Komputer Indonesia pernah melakukan observasi di Ibis Hotel pada hari/tanggal : </w:t>
+      </w:r>
+      <w:r>
+        <w:rPr>
+          <w:rFonts w:ascii="Times New Roman" w:hAnsi="Times New Roman" w:cs="Times New Roman"/>
+          <w:sz w:val="24"/>
+        </w:rPr>
+        <w:t>Rabu</w:t>
+      </w:r>
       <w:r>
         <w:rPr>
           <w:rFonts w:ascii="Times New Roman" w:hAnsi="Times New Roman" w:cs="Times New Roman"/>
@@ -654,239 +357,6 @@
         </w:rPr>
         <w:t xml:space="preserve">, </w:t>
       </w:r>
-      <w:proofErr w:type="spellStart"/>
-      <w:r>
-        <w:rPr>
-          <w:rFonts w:ascii="Times New Roman" w:hAnsi="Times New Roman" w:cs="Times New Roman"/>
-          <w:sz w:val="24"/>
-        </w:rPr>
-        <w:t>Fakultas</w:t>
-      </w:r>
-      <w:proofErr w:type="spellEnd"/>
-      <w:r>
-        <w:rPr>
-          <w:rFonts w:ascii="Times New Roman" w:hAnsi="Times New Roman" w:cs="Times New Roman"/>
-          <w:sz w:val="24"/>
-        </w:rPr>
-        <w:t xml:space="preserve"> </w:t>
-      </w:r>
-      <w:proofErr w:type="spellStart"/>
-      <w:r>
-        <w:rPr>
-          <w:rFonts w:ascii="Times New Roman" w:hAnsi="Times New Roman" w:cs="Times New Roman"/>
-          <w:sz w:val="24"/>
-        </w:rPr>
-        <w:t>Ilmu</w:t>
-      </w:r>
-      <w:proofErr w:type="spellEnd"/>
-      <w:r>
-        <w:rPr>
-          <w:rFonts w:ascii="Times New Roman" w:hAnsi="Times New Roman" w:cs="Times New Roman"/>
-          <w:sz w:val="24"/>
-        </w:rPr>
-        <w:t xml:space="preserve"> </w:t>
-      </w:r>
-      <w:proofErr w:type="spellStart"/>
-      <w:r>
-        <w:rPr>
-          <w:rFonts w:ascii="Times New Roman" w:hAnsi="Times New Roman" w:cs="Times New Roman"/>
-          <w:sz w:val="24"/>
-        </w:rPr>
-        <w:t>dan</w:t>
-      </w:r>
-      <w:proofErr w:type="spellEnd"/>
-      <w:r>
-        <w:rPr>
-          <w:rFonts w:ascii="Times New Roman" w:hAnsi="Times New Roman" w:cs="Times New Roman"/>
-          <w:sz w:val="24"/>
-        </w:rPr>
-        <w:t xml:space="preserve"> </w:t>
-      </w:r>
-      <w:proofErr w:type="spellStart"/>
-      <w:r>
-        <w:rPr>
-          <w:rFonts w:ascii="Times New Roman" w:hAnsi="Times New Roman" w:cs="Times New Roman"/>
-          <w:sz w:val="24"/>
-        </w:rPr>
-        <w:t>Teknik</w:t>
-      </w:r>
-      <w:proofErr w:type="spellEnd"/>
-      <w:r>
-        <w:rPr>
-          <w:rFonts w:ascii="Times New Roman" w:hAnsi="Times New Roman" w:cs="Times New Roman"/>
-          <w:sz w:val="24"/>
-        </w:rPr>
-        <w:t xml:space="preserve"> </w:t>
-      </w:r>
-      <w:proofErr w:type="spellStart"/>
-      <w:r>
-        <w:rPr>
-          <w:rFonts w:ascii="Times New Roman" w:hAnsi="Times New Roman" w:cs="Times New Roman"/>
-          <w:sz w:val="24"/>
-        </w:rPr>
-        <w:t>Komputer</w:t>
-      </w:r>
-      <w:proofErr w:type="spellEnd"/>
-      <w:r>
-        <w:rPr>
-          <w:rFonts w:ascii="Times New Roman" w:hAnsi="Times New Roman" w:cs="Times New Roman"/>
-          <w:sz w:val="24"/>
-        </w:rPr>
-        <w:t xml:space="preserve">, </w:t>
-      </w:r>
-      <w:proofErr w:type="spellStart"/>
-      <w:r>
-        <w:rPr>
-          <w:rFonts w:ascii="Times New Roman" w:hAnsi="Times New Roman" w:cs="Times New Roman"/>
-          <w:sz w:val="24"/>
-        </w:rPr>
-        <w:t>Universitas</w:t>
-      </w:r>
-      <w:proofErr w:type="spellEnd"/>
-      <w:r>
-        <w:rPr>
-          <w:rFonts w:ascii="Times New Roman" w:hAnsi="Times New Roman" w:cs="Times New Roman"/>
-          <w:sz w:val="24"/>
-        </w:rPr>
-        <w:t xml:space="preserve"> </w:t>
-      </w:r>
-      <w:proofErr w:type="spellStart"/>
-      <w:r>
-        <w:rPr>
-          <w:rFonts w:ascii="Times New Roman" w:hAnsi="Times New Roman" w:cs="Times New Roman"/>
-          <w:sz w:val="24"/>
-        </w:rPr>
-        <w:t>Komputer</w:t>
-      </w:r>
-      <w:proofErr w:type="spellEnd"/>
-      <w:r>
-        <w:rPr>
-          <w:rFonts w:ascii="Times New Roman" w:hAnsi="Times New Roman" w:cs="Times New Roman"/>
-          <w:sz w:val="24"/>
-        </w:rPr>
-        <w:t xml:space="preserve"> Indonesia </w:t>
-      </w:r>
-      <w:proofErr w:type="spellStart"/>
-      <w:r>
-        <w:rPr>
-          <w:rFonts w:ascii="Times New Roman" w:hAnsi="Times New Roman" w:cs="Times New Roman"/>
-          <w:sz w:val="24"/>
-        </w:rPr>
-        <w:t>pernah</w:t>
-      </w:r>
-      <w:proofErr w:type="spellEnd"/>
-      <w:r>
-        <w:rPr>
-          <w:rFonts w:ascii="Times New Roman" w:hAnsi="Times New Roman" w:cs="Times New Roman"/>
-          <w:sz w:val="24"/>
-        </w:rPr>
-        <w:t xml:space="preserve"> </w:t>
-      </w:r>
-      <w:proofErr w:type="spellStart"/>
-      <w:r>
-        <w:rPr>
-          <w:rFonts w:ascii="Times New Roman" w:hAnsi="Times New Roman" w:cs="Times New Roman"/>
-          <w:sz w:val="24"/>
-        </w:rPr>
-        <w:t>melakukan</w:t>
-      </w:r>
-      <w:proofErr w:type="spellEnd"/>
-      <w:r>
-        <w:rPr>
-          <w:rFonts w:ascii="Times New Roman" w:hAnsi="Times New Roman" w:cs="Times New Roman"/>
-          <w:sz w:val="24"/>
-        </w:rPr>
-        <w:t xml:space="preserve"> </w:t>
-      </w:r>
-      <w:proofErr w:type="spellStart"/>
-      <w:r>
-        <w:rPr>
-          <w:rFonts w:ascii="Times New Roman" w:hAnsi="Times New Roman" w:cs="Times New Roman"/>
-          <w:sz w:val="24"/>
-        </w:rPr>
-        <w:t>observasi</w:t>
-      </w:r>
-      <w:proofErr w:type="spellEnd"/>
-      <w:r>
-        <w:rPr>
-          <w:rFonts w:ascii="Times New Roman" w:hAnsi="Times New Roman" w:cs="Times New Roman"/>
-          <w:sz w:val="24"/>
-        </w:rPr>
-        <w:t xml:space="preserve"> di Ibis Hotel </w:t>
-      </w:r>
-      <w:proofErr w:type="spellStart"/>
-      <w:r>
-        <w:rPr>
-          <w:rFonts w:ascii="Times New Roman" w:hAnsi="Times New Roman" w:cs="Times New Roman"/>
-          <w:sz w:val="24"/>
-        </w:rPr>
-        <w:t>pada</w:t>
-      </w:r>
-      <w:proofErr w:type="spellEnd"/>
-      <w:r>
-        <w:rPr>
-          <w:rFonts w:ascii="Times New Roman" w:hAnsi="Times New Roman" w:cs="Times New Roman"/>
-          <w:sz w:val="24"/>
-        </w:rPr>
-        <w:t xml:space="preserve"> </w:t>
-      </w:r>
-      <w:proofErr w:type="spellStart"/>
-      <w:r>
-        <w:rPr>
-          <w:rFonts w:ascii="Times New Roman" w:hAnsi="Times New Roman" w:cs="Times New Roman"/>
-          <w:sz w:val="24"/>
-        </w:rPr>
-        <w:t>hari</w:t>
-      </w:r>
-      <w:proofErr w:type="spellEnd"/>
-      <w:r>
-        <w:rPr>
-          <w:rFonts w:ascii="Times New Roman" w:hAnsi="Times New Roman" w:cs="Times New Roman"/>
-          <w:sz w:val="24"/>
-        </w:rPr>
-        <w:t>/</w:t>
-      </w:r>
-      <w:proofErr w:type="spellStart"/>
-      <w:proofErr w:type="gramStart"/>
-      <w:r>
-        <w:rPr>
-          <w:rFonts w:ascii="Times New Roman" w:hAnsi="Times New Roman" w:cs="Times New Roman"/>
-          <w:sz w:val="24"/>
-        </w:rPr>
-        <w:t>tanggal</w:t>
-      </w:r>
-      <w:proofErr w:type="spellEnd"/>
-      <w:r>
-        <w:rPr>
-          <w:rFonts w:ascii="Times New Roman" w:hAnsi="Times New Roman" w:cs="Times New Roman"/>
-          <w:sz w:val="24"/>
-        </w:rPr>
-        <w:t xml:space="preserve"> :</w:t>
-      </w:r>
-      <w:proofErr w:type="gramEnd"/>
-      <w:r>
-        <w:rPr>
-          <w:rFonts w:ascii="Times New Roman" w:hAnsi="Times New Roman" w:cs="Times New Roman"/>
-          <w:sz w:val="24"/>
-        </w:rPr>
-        <w:t xml:space="preserve"> </w:t>
-      </w:r>
-      <w:proofErr w:type="spellStart"/>
-      <w:r>
-        <w:rPr>
-          <w:rFonts w:ascii="Times New Roman" w:hAnsi="Times New Roman" w:cs="Times New Roman"/>
-          <w:sz w:val="24"/>
-        </w:rPr>
-        <w:t>Rabu</w:t>
-      </w:r>
-      <w:proofErr w:type="spellEnd"/>
-      <w:r>
-        <w:rPr>
-          <w:rFonts w:ascii="Times New Roman" w:hAnsi="Times New Roman" w:cs="Times New Roman"/>
-          <w:sz w:val="24"/>
-        </w:rPr>
-        <w:t xml:space="preserve">, </w:t>
-      </w:r>
       <w:r>
         <w:rPr>
           <w:rFonts w:ascii="Times New Roman" w:hAnsi="Times New Roman" w:cs="Times New Roman"/>
@@ -899,121 +369,8 @@
           <w:rFonts w:ascii="Times New Roman" w:hAnsi="Times New Roman" w:cs="Times New Roman"/>
           <w:sz w:val="24"/>
         </w:rPr>
-        <w:t xml:space="preserve"> </w:t>
-      </w:r>
-      <w:proofErr w:type="spellStart"/>
-      <w:r>
-        <w:rPr>
-          <w:rFonts w:ascii="Times New Roman" w:hAnsi="Times New Roman" w:cs="Times New Roman"/>
-          <w:sz w:val="24"/>
-        </w:rPr>
-        <w:t>untuk</w:t>
-      </w:r>
-      <w:proofErr w:type="spellEnd"/>
-      <w:r>
-        <w:rPr>
-          <w:rFonts w:ascii="Times New Roman" w:hAnsi="Times New Roman" w:cs="Times New Roman"/>
-          <w:sz w:val="24"/>
-        </w:rPr>
-        <w:t xml:space="preserve"> </w:t>
-      </w:r>
-      <w:proofErr w:type="spellStart"/>
-      <w:r>
-        <w:rPr>
-          <w:rFonts w:ascii="Times New Roman" w:hAnsi="Times New Roman" w:cs="Times New Roman"/>
-          <w:sz w:val="24"/>
-        </w:rPr>
-        <w:t>memenuhi</w:t>
-      </w:r>
-      <w:proofErr w:type="spellEnd"/>
-      <w:r>
-        <w:rPr>
-          <w:rFonts w:ascii="Times New Roman" w:hAnsi="Times New Roman" w:cs="Times New Roman"/>
-          <w:sz w:val="24"/>
-        </w:rPr>
-        <w:t xml:space="preserve"> </w:t>
-      </w:r>
-      <w:proofErr w:type="spellStart"/>
-      <w:r>
-        <w:rPr>
-          <w:rFonts w:ascii="Times New Roman" w:hAnsi="Times New Roman" w:cs="Times New Roman"/>
-          <w:sz w:val="24"/>
-        </w:rPr>
-        <w:t>tugas</w:t>
-      </w:r>
-      <w:proofErr w:type="spellEnd"/>
-      <w:r>
-        <w:rPr>
-          <w:rFonts w:ascii="Times New Roman" w:hAnsi="Times New Roman" w:cs="Times New Roman"/>
-          <w:sz w:val="24"/>
-        </w:rPr>
-        <w:t xml:space="preserve"> </w:t>
-      </w:r>
-      <w:proofErr w:type="spellStart"/>
-      <w:r>
-        <w:rPr>
-          <w:rFonts w:ascii="Times New Roman" w:hAnsi="Times New Roman" w:cs="Times New Roman"/>
-          <w:sz w:val="24"/>
-        </w:rPr>
-        <w:t>besar</w:t>
-      </w:r>
-      <w:proofErr w:type="spellEnd"/>
-      <w:r>
-        <w:rPr>
-          <w:rFonts w:ascii="Times New Roman" w:hAnsi="Times New Roman" w:cs="Times New Roman"/>
-          <w:sz w:val="24"/>
-        </w:rPr>
-        <w:t xml:space="preserve"> </w:t>
-      </w:r>
-      <w:proofErr w:type="spellStart"/>
-      <w:r>
-        <w:rPr>
-          <w:rFonts w:ascii="Times New Roman" w:hAnsi="Times New Roman" w:cs="Times New Roman"/>
-          <w:sz w:val="24"/>
-        </w:rPr>
-        <w:t>mata</w:t>
-      </w:r>
-      <w:proofErr w:type="spellEnd"/>
-      <w:r>
-        <w:rPr>
-          <w:rFonts w:ascii="Times New Roman" w:hAnsi="Times New Roman" w:cs="Times New Roman"/>
-          <w:sz w:val="24"/>
-        </w:rPr>
-        <w:t xml:space="preserve"> </w:t>
-      </w:r>
-      <w:proofErr w:type="spellStart"/>
-      <w:r>
-        <w:rPr>
-          <w:rFonts w:ascii="Times New Roman" w:hAnsi="Times New Roman" w:cs="Times New Roman"/>
-          <w:sz w:val="24"/>
-        </w:rPr>
-        <w:t>kuliah</w:t>
-      </w:r>
-      <w:proofErr w:type="spellEnd"/>
-      <w:r>
-        <w:rPr>
-          <w:rFonts w:ascii="Times New Roman" w:hAnsi="Times New Roman" w:cs="Times New Roman"/>
-          <w:sz w:val="24"/>
-        </w:rPr>
-        <w:t xml:space="preserve"> </w:t>
-      </w:r>
-      <w:proofErr w:type="spellStart"/>
-      <w:r>
-        <w:rPr>
-          <w:rFonts w:ascii="Times New Roman" w:hAnsi="Times New Roman" w:cs="Times New Roman"/>
-          <w:sz w:val="24"/>
-        </w:rPr>
-        <w:t>Algoritma</w:t>
-      </w:r>
-      <w:proofErr w:type="spellEnd"/>
-      <w:r>
-        <w:rPr>
-          <w:rFonts w:ascii="Times New Roman" w:hAnsi="Times New Roman" w:cs="Times New Roman"/>
-          <w:sz w:val="24"/>
-        </w:rPr>
-        <w:t xml:space="preserve"> </w:t>
-      </w:r>
-      <w:proofErr w:type="spellStart"/>
+        <w:t xml:space="preserve"> untuk memenuhi tugas besar mata kuliah Algoritma </w:t>
+      </w:r>
       <w:r>
         <w:rPr>
           <w:rFonts w:ascii="Times New Roman" w:hAnsi="Times New Roman" w:cs="Times New Roman"/>
@@ -1026,31 +383,7 @@
           <w:rFonts w:ascii="Times New Roman" w:hAnsi="Times New Roman" w:cs="Times New Roman"/>
           <w:sz w:val="24"/>
         </w:rPr>
-        <w:t>an</w:t>
-      </w:r>
-      <w:proofErr w:type="spellEnd"/>
-      <w:r>
-        <w:rPr>
-          <w:rFonts w:ascii="Times New Roman" w:hAnsi="Times New Roman" w:cs="Times New Roman"/>
-          <w:sz w:val="24"/>
-        </w:rPr>
-        <w:t xml:space="preserve"> </w:t>
-      </w:r>
-      <w:proofErr w:type="spellStart"/>
-      <w:r>
-        <w:rPr>
-          <w:rFonts w:ascii="Times New Roman" w:hAnsi="Times New Roman" w:cs="Times New Roman"/>
-          <w:sz w:val="24"/>
-        </w:rPr>
-        <w:t>Pemrograman</w:t>
-      </w:r>
-      <w:proofErr w:type="spellEnd"/>
-      <w:r>
-        <w:rPr>
-          <w:rFonts w:ascii="Times New Roman" w:hAnsi="Times New Roman" w:cs="Times New Roman"/>
-          <w:sz w:val="24"/>
-        </w:rPr>
-        <w:t>.</w:t>
+        <w:t>an Pemrograman.</w:t>
       </w:r>
     </w:p>
     <w:p>
@@ -1062,181 +395,12 @@
           <w:sz w:val="24"/>
         </w:rPr>
       </w:pPr>
-      <w:proofErr w:type="spellStart"/>
-      <w:r>
-        <w:rPr>
-          <w:rFonts w:ascii="Times New Roman" w:hAnsi="Times New Roman" w:cs="Times New Roman"/>
-          <w:sz w:val="24"/>
-        </w:rPr>
-        <w:t>Demikianlah</w:t>
-      </w:r>
-      <w:proofErr w:type="spellEnd"/>
-      <w:r>
-        <w:rPr>
-          <w:rFonts w:ascii="Times New Roman" w:hAnsi="Times New Roman" w:cs="Times New Roman"/>
-          <w:sz w:val="24"/>
-        </w:rPr>
-        <w:t xml:space="preserve"> </w:t>
-      </w:r>
-      <w:proofErr w:type="spellStart"/>
-      <w:r>
-        <w:rPr>
-          <w:rFonts w:ascii="Times New Roman" w:hAnsi="Times New Roman" w:cs="Times New Roman"/>
-          <w:sz w:val="24"/>
-        </w:rPr>
-        <w:t>surat</w:t>
-      </w:r>
-      <w:proofErr w:type="spellEnd"/>
-      <w:r>
-        <w:rPr>
-          <w:rFonts w:ascii="Times New Roman" w:hAnsi="Times New Roman" w:cs="Times New Roman"/>
-          <w:sz w:val="24"/>
-        </w:rPr>
-        <w:t xml:space="preserve"> </w:t>
-      </w:r>
-      <w:proofErr w:type="spellStart"/>
-      <w:r>
-        <w:rPr>
-          <w:rFonts w:ascii="Times New Roman" w:hAnsi="Times New Roman" w:cs="Times New Roman"/>
-          <w:sz w:val="24"/>
-        </w:rPr>
-        <w:t>ini</w:t>
-      </w:r>
-      <w:proofErr w:type="spellEnd"/>
-      <w:r>
-        <w:rPr>
-          <w:rFonts w:ascii="Times New Roman" w:hAnsi="Times New Roman" w:cs="Times New Roman"/>
-          <w:sz w:val="24"/>
-        </w:rPr>
-        <w:t xml:space="preserve"> kami </w:t>
-      </w:r>
-      <w:proofErr w:type="spellStart"/>
-      <w:r>
-        <w:rPr>
-          <w:rFonts w:ascii="Times New Roman" w:hAnsi="Times New Roman" w:cs="Times New Roman"/>
-          <w:sz w:val="24"/>
-        </w:rPr>
-        <w:t>buat</w:t>
-      </w:r>
-      <w:proofErr w:type="spellEnd"/>
-      <w:r>
-        <w:rPr>
-          <w:rFonts w:ascii="Times New Roman" w:hAnsi="Times New Roman" w:cs="Times New Roman"/>
-          <w:sz w:val="24"/>
-        </w:rPr>
-        <w:t xml:space="preserve"> </w:t>
-      </w:r>
-      <w:proofErr w:type="spellStart"/>
-      <w:r>
-        <w:rPr>
-          <w:rFonts w:ascii="Times New Roman" w:hAnsi="Times New Roman" w:cs="Times New Roman"/>
-          <w:sz w:val="24"/>
-        </w:rPr>
-        <w:t>dengan</w:t>
-      </w:r>
-      <w:proofErr w:type="spellEnd"/>
-      <w:r>
-        <w:rPr>
-          <w:rFonts w:ascii="Times New Roman" w:hAnsi="Times New Roman" w:cs="Times New Roman"/>
-          <w:sz w:val="24"/>
-        </w:rPr>
-        <w:t xml:space="preserve"> </w:t>
-      </w:r>
-      <w:proofErr w:type="spellStart"/>
-      <w:r>
-        <w:rPr>
-          <w:rFonts w:ascii="Times New Roman" w:hAnsi="Times New Roman" w:cs="Times New Roman"/>
-          <w:sz w:val="24"/>
-        </w:rPr>
-        <w:t>sebenar</w:t>
-      </w:r>
-      <w:proofErr w:type="spellEnd"/>
-      <w:r>
-        <w:rPr>
-          <w:rFonts w:ascii="Times New Roman" w:hAnsi="Times New Roman" w:cs="Times New Roman"/>
-          <w:sz w:val="24"/>
-        </w:rPr>
-        <w:t xml:space="preserve"> – </w:t>
-      </w:r>
-      <w:proofErr w:type="spellStart"/>
-      <w:r>
-        <w:rPr>
-          <w:rFonts w:ascii="Times New Roman" w:hAnsi="Times New Roman" w:cs="Times New Roman"/>
-          <w:sz w:val="24"/>
-        </w:rPr>
-        <w:t>benarnya</w:t>
-      </w:r>
-      <w:proofErr w:type="spellEnd"/>
-      <w:r>
-        <w:rPr>
-          <w:rFonts w:ascii="Times New Roman" w:hAnsi="Times New Roman" w:cs="Times New Roman"/>
-          <w:sz w:val="24"/>
-        </w:rPr>
-        <w:t xml:space="preserve"> agar </w:t>
-      </w:r>
-      <w:proofErr w:type="spellStart"/>
-      <w:r>
-        <w:rPr>
-          <w:rFonts w:ascii="Times New Roman" w:hAnsi="Times New Roman" w:cs="Times New Roman"/>
-          <w:sz w:val="24"/>
-        </w:rPr>
-        <w:t>dapat</w:t>
-      </w:r>
-      <w:proofErr w:type="spellEnd"/>
-      <w:r>
-        <w:rPr>
-          <w:rFonts w:ascii="Times New Roman" w:hAnsi="Times New Roman" w:cs="Times New Roman"/>
-          <w:sz w:val="24"/>
-        </w:rPr>
-        <w:t xml:space="preserve"> </w:t>
-      </w:r>
-      <w:proofErr w:type="spellStart"/>
-      <w:r>
-        <w:rPr>
-          <w:rFonts w:ascii="Times New Roman" w:hAnsi="Times New Roman" w:cs="Times New Roman"/>
-          <w:sz w:val="24"/>
-        </w:rPr>
-        <w:t>dipergunakan</w:t>
-      </w:r>
-      <w:proofErr w:type="spellEnd"/>
-      <w:r>
-        <w:rPr>
-          <w:rFonts w:ascii="Times New Roman" w:hAnsi="Times New Roman" w:cs="Times New Roman"/>
-          <w:sz w:val="24"/>
-        </w:rPr>
-        <w:t xml:space="preserve"> </w:t>
-      </w:r>
-      <w:proofErr w:type="spellStart"/>
-      <w:r>
-        <w:rPr>
-          <w:rFonts w:ascii="Times New Roman" w:hAnsi="Times New Roman" w:cs="Times New Roman"/>
-          <w:sz w:val="24"/>
-        </w:rPr>
-        <w:t>sebagaimana</w:t>
-      </w:r>
-      <w:proofErr w:type="spellEnd"/>
-      <w:r>
-        <w:rPr>
-          <w:rFonts w:ascii="Times New Roman" w:hAnsi="Times New Roman" w:cs="Times New Roman"/>
-          <w:sz w:val="24"/>
-        </w:rPr>
-        <w:t xml:space="preserve"> </w:t>
-      </w:r>
-      <w:proofErr w:type="spellStart"/>
-      <w:r>
-        <w:rPr>
-          <w:rFonts w:ascii="Times New Roman" w:hAnsi="Times New Roman" w:cs="Times New Roman"/>
-          <w:sz w:val="24"/>
-        </w:rPr>
-        <w:t>mestinya</w:t>
-      </w:r>
-      <w:proofErr w:type="spellEnd"/>
-      <w:r>
-        <w:rPr>
-          <w:rFonts w:ascii="Times New Roman" w:hAnsi="Times New Roman" w:cs="Times New Roman"/>
-          <w:sz w:val="24"/>
-        </w:rPr>
-        <w:t>.</w:t>
+      <w:r>
+        <w:rPr>
+          <w:rFonts w:ascii="Times New Roman" w:hAnsi="Times New Roman" w:cs="Times New Roman"/>
+          <w:sz w:val="24"/>
+        </w:rPr>
+        <w:t>Demikianlah surat ini kami buat dengan sebenar – benarnya agar dapat dipergunakan sebagaimana mestinya.</w:t>
       </w:r>
     </w:p>
     <w:p>
@@ -1351,7 +515,6 @@
         </w:rPr>
         <w:t xml:space="preserve"> </w:t>
       </w:r>
-      <w:proofErr w:type="spellStart"/>
       <w:r>
         <w:rPr>
           <w:rFonts w:ascii="Times New Roman" w:hAnsi="Times New Roman" w:cs="Times New Roman"/>
@@ -1359,7 +522,6 @@
         </w:rPr>
         <w:t>Januari</w:t>
       </w:r>
-      <w:proofErr w:type="spellEnd"/>
       <w:r>
         <w:rPr>
           <w:rFonts w:ascii="Times New Roman" w:hAnsi="Times New Roman" w:cs="Times New Roman"/>

</xml_diff>